<commit_message>
done demo started on conclud
</commit_message>
<xml_diff>
--- a/doc/tabell_software_stack.docx
+++ b/doc/tabell_software_stack.docx
@@ -675,8 +675,6 @@
             <w:pPr>
               <w:cnfStyle w:val="000000000000" w:firstRow="0" w:lastRow="0" w:firstColumn="0" w:lastColumn="0" w:oddVBand="0" w:evenVBand="0" w:oddHBand="0" w:evenHBand="0" w:firstRowFirstColumn="0" w:firstRowLastColumn="0" w:lastRowFirstColumn="0" w:lastRowLastColumn="0"/>
             </w:pPr>
-            <w:bookmarkStart w:id="0" w:name="_GoBack"/>
-            <w:bookmarkEnd w:id="0"/>
           </w:p>
         </w:tc>
       </w:tr>
@@ -711,6 +709,433 @@
       </w:tr>
     </w:tbl>
     <w:p/>
+    <w:p/>
+    <w:p/>
+    <w:p/>
+    <w:p/>
+    <w:p/>
+    <w:p/>
+    <w:p/>
+    <w:p/>
+    <w:p/>
+    <w:p/>
+    <w:p/>
+    <w:p/>
+    <w:p/>
+    <w:p/>
+    <w:p/>
+    <w:p/>
+    <w:p/>
+    <w:p/>
+    <w:p/>
+    <w:p/>
+    <w:p/>
+    <w:tbl>
+      <w:tblPr>
+        <w:tblStyle w:val="LightList-Accent3"/>
+        <w:tblpPr w:leftFromText="180" w:rightFromText="180" w:vertAnchor="page" w:horzAnchor="page" w:tblpX="2089" w:tblpY="8281"/>
+        <w:tblW w:w="0" w:type="auto"/>
+        <w:tblLook w:val="04A0" w:firstRow="1" w:lastRow="0" w:firstColumn="1" w:lastColumn="0" w:noHBand="0" w:noVBand="1"/>
+      </w:tblPr>
+      <w:tblGrid>
+        <w:gridCol w:w="4258"/>
+        <w:gridCol w:w="4258"/>
+      </w:tblGrid>
+      <w:tr>
+        <w:trPr>
+          <w:cnfStyle w:val="100000000000" w:firstRow="1" w:lastRow="0" w:firstColumn="0" w:lastColumn="0" w:oddVBand="0" w:evenVBand="0" w:oddHBand="0" w:evenHBand="0" w:firstRowFirstColumn="0" w:firstRowLastColumn="0" w:lastRowFirstColumn="0" w:lastRowLastColumn="0"/>
+        </w:trPr>
+        <w:tc>
+          <w:tcPr>
+            <w:cnfStyle w:val="001000000000" w:firstRow="0" w:lastRow="0" w:firstColumn="1" w:lastColumn="0" w:oddVBand="0" w:evenVBand="0" w:oddHBand="0" w:evenHBand="0" w:firstRowFirstColumn="0" w:firstRowLastColumn="0" w:lastRowFirstColumn="0" w:lastRowLastColumn="0"/>
+            <w:tcW w:w="4258" w:type="dxa"/>
+          </w:tcPr>
+          <w:p>
+            <w:r>
+              <w:t>Match</w:t>
+            </w:r>
+          </w:p>
+        </w:tc>
+        <w:tc>
+          <w:tcPr>
+            <w:tcW w:w="4258" w:type="dxa"/>
+          </w:tcPr>
+          <w:p>
+            <w:pPr>
+              <w:cnfStyle w:val="100000000000" w:firstRow="1" w:lastRow="0" w:firstColumn="0" w:lastColumn="0" w:oddVBand="0" w:evenVBand="0" w:oddHBand="0" w:evenHBand="0" w:firstRowFirstColumn="0" w:firstRowLastColumn="0" w:lastRowFirstColumn="0" w:lastRowLastColumn="0"/>
+            </w:pPr>
+            <w:r>
+              <w:t>Attacks registrated</w:t>
+            </w:r>
+          </w:p>
+        </w:tc>
+      </w:tr>
+      <w:tr>
+        <w:trPr>
+          <w:cnfStyle w:val="000000100000" w:firstRow="0" w:lastRow="0" w:firstColumn="0" w:lastColumn="0" w:oddVBand="0" w:evenVBand="0" w:oddHBand="1" w:evenHBand="0" w:firstRowFirstColumn="0" w:firstRowLastColumn="0" w:lastRowFirstColumn="0" w:lastRowLastColumn="0"/>
+        </w:trPr>
+        <w:tc>
+          <w:tcPr>
+            <w:cnfStyle w:val="001000000000" w:firstRow="0" w:lastRow="0" w:firstColumn="1" w:lastColumn="0" w:oddVBand="0" w:evenVBand="0" w:oddHBand="0" w:evenHBand="0" w:firstRowFirstColumn="0" w:firstRowLastColumn="0" w:lastRowFirstColumn="0" w:lastRowLastColumn="0"/>
+            <w:tcW w:w="4258" w:type="dxa"/>
+          </w:tcPr>
+          <w:p>
+            <w:pPr>
+              <w:tabs>
+                <w:tab w:val="left" w:pos="3124"/>
+              </w:tabs>
+            </w:pPr>
+            <w:r>
+              <w:t>Viking – Tromsø, 2013-05-26</w:t>
+            </w:r>
+          </w:p>
+        </w:tc>
+        <w:tc>
+          <w:tcPr>
+            <w:tcW w:w="4258" w:type="dxa"/>
+          </w:tcPr>
+          <w:p>
+            <w:pPr>
+              <w:cnfStyle w:val="000000100000" w:firstRow="0" w:lastRow="0" w:firstColumn="0" w:lastColumn="0" w:oddVBand="0" w:evenVBand="0" w:oddHBand="1" w:evenHBand="0" w:firstRowFirstColumn="0" w:firstRowLastColumn="0" w:lastRowFirstColumn="0" w:lastRowLastColumn="0"/>
+            </w:pPr>
+            <w:r>
+              <w:t>8</w:t>
+            </w:r>
+          </w:p>
+        </w:tc>
+      </w:tr>
+      <w:tr>
+        <w:tc>
+          <w:tcPr>
+            <w:cnfStyle w:val="001000000000" w:firstRow="0" w:lastRow="0" w:firstColumn="1" w:lastColumn="0" w:oddVBand="0" w:evenVBand="0" w:oddHBand="0" w:evenHBand="0" w:firstRowFirstColumn="0" w:firstRowLastColumn="0" w:lastRowFirstColumn="0" w:lastRowLastColumn="0"/>
+            <w:tcW w:w="4258" w:type="dxa"/>
+          </w:tcPr>
+          <w:p>
+            <w:pPr>
+              <w:tabs>
+                <w:tab w:val="center" w:pos="2021"/>
+              </w:tabs>
+            </w:pPr>
+            <w:r>
+              <w:t>Strømsgodset – Tromsø, 2013-06-29</w:t>
+            </w:r>
+          </w:p>
+        </w:tc>
+        <w:tc>
+          <w:tcPr>
+            <w:tcW w:w="4258" w:type="dxa"/>
+          </w:tcPr>
+          <w:p>
+            <w:pPr>
+              <w:cnfStyle w:val="000000000000" w:firstRow="0" w:lastRow="0" w:firstColumn="0" w:lastColumn="0" w:oddVBand="0" w:evenVBand="0" w:oddHBand="0" w:evenHBand="0" w:firstRowFirstColumn="0" w:firstRowLastColumn="0" w:lastRowFirstColumn="0" w:lastRowLastColumn="0"/>
+            </w:pPr>
+            <w:r>
+              <w:t>5</w:t>
+            </w:r>
+          </w:p>
+        </w:tc>
+      </w:tr>
+      <w:tr>
+        <w:trPr>
+          <w:cnfStyle w:val="000000100000" w:firstRow="0" w:lastRow="0" w:firstColumn="0" w:lastColumn="0" w:oddVBand="0" w:evenVBand="0" w:oddHBand="1" w:evenHBand="0" w:firstRowFirstColumn="0" w:firstRowLastColumn="0" w:lastRowFirstColumn="0" w:lastRowLastColumn="0"/>
+        </w:trPr>
+        <w:tc>
+          <w:tcPr>
+            <w:cnfStyle w:val="001000000000" w:firstRow="0" w:lastRow="0" w:firstColumn="1" w:lastColumn="0" w:oddVBand="0" w:evenVBand="0" w:oddHBand="0" w:evenHBand="0" w:firstRowFirstColumn="0" w:firstRowLastColumn="0" w:lastRowFirstColumn="0" w:lastRowLastColumn="0"/>
+            <w:tcW w:w="4258" w:type="dxa"/>
+          </w:tcPr>
+          <w:p>
+            <w:pPr>
+              <w:tabs>
+                <w:tab w:val="left" w:pos="2462"/>
+              </w:tabs>
+            </w:pPr>
+            <w:r>
+              <w:t>Molde – Tromsø, 2013-06-10</w:t>
+            </w:r>
+          </w:p>
+        </w:tc>
+        <w:tc>
+          <w:tcPr>
+            <w:tcW w:w="4258" w:type="dxa"/>
+          </w:tcPr>
+          <w:p>
+            <w:pPr>
+              <w:cnfStyle w:val="000000100000" w:firstRow="0" w:lastRow="0" w:firstColumn="0" w:lastColumn="0" w:oddVBand="0" w:evenVBand="0" w:oddHBand="1" w:evenHBand="0" w:firstRowFirstColumn="0" w:firstRowLastColumn="0" w:lastRowFirstColumn="0" w:lastRowLastColumn="0"/>
+            </w:pPr>
+            <w:r>
+              <w:t>14</w:t>
+            </w:r>
+          </w:p>
+        </w:tc>
+      </w:tr>
+      <w:tr>
+        <w:tc>
+          <w:tcPr>
+            <w:cnfStyle w:val="001000000000" w:firstRow="0" w:lastRow="0" w:firstColumn="1" w:lastColumn="0" w:oddVBand="0" w:evenVBand="0" w:oddHBand="0" w:evenHBand="0" w:firstRowFirstColumn="0" w:firstRowLastColumn="0" w:lastRowFirstColumn="0" w:lastRowLastColumn="0"/>
+            <w:tcW w:w="4258" w:type="dxa"/>
+          </w:tcPr>
+          <w:p>
+            <w:pPr>
+              <w:tabs>
+                <w:tab w:val="left" w:pos="2462"/>
+              </w:tabs>
+            </w:pPr>
+            <w:r>
+              <w:t>Strømsgodset – Vålerenga, 2013-05-10</w:t>
+            </w:r>
+          </w:p>
+        </w:tc>
+        <w:tc>
+          <w:tcPr>
+            <w:tcW w:w="4258" w:type="dxa"/>
+          </w:tcPr>
+          <w:p>
+            <w:pPr>
+              <w:cnfStyle w:val="000000000000" w:firstRow="0" w:lastRow="0" w:firstColumn="0" w:lastColumn="0" w:oddVBand="0" w:evenVBand="0" w:oddHBand="0" w:evenHBand="0" w:firstRowFirstColumn="0" w:firstRowLastColumn="0" w:lastRowFirstColumn="0" w:lastRowLastColumn="0"/>
+            </w:pPr>
+            <w:r>
+              <w:t>8</w:t>
+            </w:r>
+          </w:p>
+        </w:tc>
+      </w:tr>
+      <w:tr>
+        <w:trPr>
+          <w:cnfStyle w:val="000000100000" w:firstRow="0" w:lastRow="0" w:firstColumn="0" w:lastColumn="0" w:oddVBand="0" w:evenVBand="0" w:oddHBand="1" w:evenHBand="0" w:firstRowFirstColumn="0" w:firstRowLastColumn="0" w:lastRowFirstColumn="0" w:lastRowLastColumn="0"/>
+        </w:trPr>
+        <w:tc>
+          <w:tcPr>
+            <w:cnfStyle w:val="001000000000" w:firstRow="0" w:lastRow="0" w:firstColumn="1" w:lastColumn="0" w:oddVBand="0" w:evenVBand="0" w:oddHBand="0" w:evenHBand="0" w:firstRowFirstColumn="0" w:firstRowLastColumn="0" w:lastRowFirstColumn="0" w:lastRowLastColumn="0"/>
+            <w:tcW w:w="4258" w:type="dxa"/>
+          </w:tcPr>
+          <w:p>
+            <w:pPr>
+              <w:tabs>
+                <w:tab w:val="center" w:pos="2021"/>
+              </w:tabs>
+            </w:pPr>
+            <w:r>
+              <w:t>Strømsgod</w:t>
+            </w:r>
+            <w:r>
+              <w:t>s</w:t>
+            </w:r>
+            <w:r>
+              <w:t>et – Start, 2013-10-07</w:t>
+            </w:r>
+          </w:p>
+        </w:tc>
+        <w:tc>
+          <w:tcPr>
+            <w:tcW w:w="4258" w:type="dxa"/>
+          </w:tcPr>
+          <w:p>
+            <w:pPr>
+              <w:cnfStyle w:val="000000100000" w:firstRow="0" w:lastRow="0" w:firstColumn="0" w:lastColumn="0" w:oddVBand="0" w:evenVBand="0" w:oddHBand="1" w:evenHBand="0" w:firstRowFirstColumn="0" w:firstRowLastColumn="0" w:lastRowFirstColumn="0" w:lastRowLastColumn="0"/>
+            </w:pPr>
+            <w:r>
+              <w:t>8</w:t>
+            </w:r>
+          </w:p>
+        </w:tc>
+      </w:tr>
+      <w:tr>
+        <w:tc>
+          <w:tcPr>
+            <w:cnfStyle w:val="001000000000" w:firstRow="0" w:lastRow="0" w:firstColumn="1" w:lastColumn="0" w:oddVBand="0" w:evenVBand="0" w:oddHBand="0" w:evenHBand="0" w:firstRowFirstColumn="0" w:firstRowLastColumn="0" w:lastRowFirstColumn="0" w:lastRowLastColumn="0"/>
+            <w:tcW w:w="4258" w:type="dxa"/>
+          </w:tcPr>
+          <w:p>
+            <w:r>
+              <w:t>Tromsø – Vålerenga, 2013-08-04</w:t>
+            </w:r>
+          </w:p>
+        </w:tc>
+        <w:tc>
+          <w:tcPr>
+            <w:tcW w:w="4258" w:type="dxa"/>
+          </w:tcPr>
+          <w:p>
+            <w:pPr>
+              <w:cnfStyle w:val="000000000000" w:firstRow="0" w:lastRow="0" w:firstColumn="0" w:lastColumn="0" w:oddVBand="0" w:evenVBand="0" w:oddHBand="0" w:evenHBand="0" w:firstRowFirstColumn="0" w:firstRowLastColumn="0" w:lastRowFirstColumn="0" w:lastRowLastColumn="0"/>
+            </w:pPr>
+            <w:r>
+              <w:t>15</w:t>
+            </w:r>
+          </w:p>
+        </w:tc>
+      </w:tr>
+      <w:tr>
+        <w:trPr>
+          <w:cnfStyle w:val="000000100000" w:firstRow="0" w:lastRow="0" w:firstColumn="0" w:lastColumn="0" w:oddVBand="0" w:evenVBand="0" w:oddHBand="1" w:evenHBand="0" w:firstRowFirstColumn="0" w:firstRowLastColumn="0" w:lastRowFirstColumn="0" w:lastRowLastColumn="0"/>
+        </w:trPr>
+        <w:tc>
+          <w:tcPr>
+            <w:cnfStyle w:val="001000000000" w:firstRow="0" w:lastRow="0" w:firstColumn="1" w:lastColumn="0" w:oddVBand="0" w:evenVBand="0" w:oddHBand="0" w:evenHBand="0" w:firstRowFirstColumn="0" w:firstRowLastColumn="0" w:lastRowFirstColumn="0" w:lastRowLastColumn="0"/>
+            <w:tcW w:w="4258" w:type="dxa"/>
+          </w:tcPr>
+          <w:p>
+            <w:r>
+              <w:t>Tromsø – Start, 2013-09-29</w:t>
+            </w:r>
+          </w:p>
+        </w:tc>
+        <w:tc>
+          <w:tcPr>
+            <w:tcW w:w="4258" w:type="dxa"/>
+          </w:tcPr>
+          <w:p>
+            <w:pPr>
+              <w:cnfStyle w:val="000000100000" w:firstRow="0" w:lastRow="0" w:firstColumn="0" w:lastColumn="0" w:oddVBand="0" w:evenVBand="0" w:oddHBand="1" w:evenHBand="0" w:firstRowFirstColumn="0" w:firstRowLastColumn="0" w:lastRowFirstColumn="0" w:lastRowLastColumn="0"/>
+            </w:pPr>
+            <w:r>
+              <w:t>6</w:t>
+            </w:r>
+          </w:p>
+        </w:tc>
+      </w:tr>
+      <w:tr>
+        <w:tc>
+          <w:tcPr>
+            <w:cnfStyle w:val="001000000000" w:firstRow="0" w:lastRow="0" w:firstColumn="1" w:lastColumn="0" w:oddVBand="0" w:evenVBand="0" w:oddHBand="0" w:evenHBand="0" w:firstRowFirstColumn="0" w:firstRowLastColumn="0" w:lastRowFirstColumn="0" w:lastRowLastColumn="0"/>
+            <w:tcW w:w="4258" w:type="dxa"/>
+          </w:tcPr>
+          <w:p>
+            <w:r>
+              <w:t>Tromsø – Viking, 2013-10-19</w:t>
+            </w:r>
+          </w:p>
+        </w:tc>
+        <w:tc>
+          <w:tcPr>
+            <w:tcW w:w="4258" w:type="dxa"/>
+          </w:tcPr>
+          <w:p>
+            <w:pPr>
+              <w:cnfStyle w:val="000000000000" w:firstRow="0" w:lastRow="0" w:firstColumn="0" w:lastColumn="0" w:oddVBand="0" w:evenVBand="0" w:oddHBand="0" w:evenHBand="0" w:firstRowFirstColumn="0" w:firstRowLastColumn="0" w:lastRowFirstColumn="0" w:lastRowLastColumn="0"/>
+            </w:pPr>
+            <w:r>
+              <w:t>14</w:t>
+            </w:r>
+          </w:p>
+        </w:tc>
+      </w:tr>
+      <w:tr>
+        <w:trPr>
+          <w:cnfStyle w:val="000000100000" w:firstRow="0" w:lastRow="0" w:firstColumn="0" w:lastColumn="0" w:oddVBand="0" w:evenVBand="0" w:oddHBand="1" w:evenHBand="0" w:firstRowFirstColumn="0" w:firstRowLastColumn="0" w:lastRowFirstColumn="0" w:lastRowLastColumn="0"/>
+        </w:trPr>
+        <w:tc>
+          <w:tcPr>
+            <w:cnfStyle w:val="001000000000" w:firstRow="0" w:lastRow="0" w:firstColumn="1" w:lastColumn="0" w:oddVBand="0" w:evenVBand="0" w:oddHBand="0" w:evenHBand="0" w:firstRowFirstColumn="0" w:firstRowLastColumn="0" w:lastRowFirstColumn="0" w:lastRowLastColumn="0"/>
+            <w:tcW w:w="4258" w:type="dxa"/>
+          </w:tcPr>
+          <w:p>
+            <w:r>
+              <w:t>Tromsø – Ålesund, 2013-08-18</w:t>
+            </w:r>
+          </w:p>
+        </w:tc>
+        <w:tc>
+          <w:tcPr>
+            <w:tcW w:w="4258" w:type="dxa"/>
+          </w:tcPr>
+          <w:p>
+            <w:pPr>
+              <w:cnfStyle w:val="000000100000" w:firstRow="0" w:lastRow="0" w:firstColumn="0" w:lastColumn="0" w:oddVBand="0" w:evenVBand="0" w:oddHBand="1" w:evenHBand="0" w:firstRowFirstColumn="0" w:firstRowLastColumn="0" w:lastRowFirstColumn="0" w:lastRowLastColumn="0"/>
+            </w:pPr>
+            <w:r>
+              <w:t>12</w:t>
+            </w:r>
+          </w:p>
+        </w:tc>
+      </w:tr>
+      <w:tr>
+        <w:tc>
+          <w:tcPr>
+            <w:cnfStyle w:val="001000000000" w:firstRow="0" w:lastRow="0" w:firstColumn="1" w:lastColumn="0" w:oddVBand="0" w:evenVBand="0" w:oddHBand="0" w:evenHBand="0" w:firstRowFirstColumn="0" w:firstRowLastColumn="0" w:lastRowFirstColumn="0" w:lastRowLastColumn="0"/>
+            <w:tcW w:w="4258" w:type="dxa"/>
+          </w:tcPr>
+          <w:p>
+            <w:r>
+              <w:t>Tromsø – Strømsgodset, 2013-11-03</w:t>
+            </w:r>
+          </w:p>
+        </w:tc>
+        <w:tc>
+          <w:tcPr>
+            <w:tcW w:w="4258" w:type="dxa"/>
+          </w:tcPr>
+          <w:p>
+            <w:pPr>
+              <w:cnfStyle w:val="000000000000" w:firstRow="0" w:lastRow="0" w:firstColumn="0" w:lastColumn="0" w:oddVBand="0" w:evenVBand="0" w:oddHBand="0" w:evenHBand="0" w:firstRowFirstColumn="0" w:firstRowLastColumn="0" w:lastRowFirstColumn="0" w:lastRowLastColumn="0"/>
+            </w:pPr>
+            <w:r>
+              <w:t>15</w:t>
+            </w:r>
+          </w:p>
+        </w:tc>
+      </w:tr>
+      <w:tr>
+        <w:trPr>
+          <w:cnfStyle w:val="000000100000" w:firstRow="0" w:lastRow="0" w:firstColumn="0" w:lastColumn="0" w:oddVBand="0" w:evenVBand="0" w:oddHBand="1" w:evenHBand="0" w:firstRowFirstColumn="0" w:firstRowLastColumn="0" w:lastRowFirstColumn="0" w:lastRowLastColumn="0"/>
+        </w:trPr>
+        <w:tc>
+          <w:tcPr>
+            <w:cnfStyle w:val="001000000000" w:firstRow="0" w:lastRow="0" w:firstColumn="1" w:lastColumn="0" w:oddVBand="0" w:evenVBand="0" w:oddHBand="0" w:evenHBand="0" w:firstRowFirstColumn="0" w:firstRowLastColumn="0" w:lastRowFirstColumn="0" w:lastRowLastColumn="0"/>
+            <w:tcW w:w="4258" w:type="dxa"/>
+          </w:tcPr>
+          <w:p>
+            <w:r>
+              <w:t>Sarpsborg – Tromsø</w:t>
+            </w:r>
+          </w:p>
+        </w:tc>
+        <w:tc>
+          <w:tcPr>
+            <w:tcW w:w="4258" w:type="dxa"/>
+          </w:tcPr>
+          <w:p>
+            <w:pPr>
+              <w:cnfStyle w:val="000000100000" w:firstRow="0" w:lastRow="0" w:firstColumn="0" w:lastColumn="0" w:oddVBand="0" w:evenVBand="0" w:oddHBand="1" w:evenHBand="0" w:firstRowFirstColumn="0" w:firstRowLastColumn="0" w:lastRowFirstColumn="0" w:lastRowLastColumn="0"/>
+            </w:pPr>
+            <w:r>
+              <w:t>5</w:t>
+            </w:r>
+          </w:p>
+        </w:tc>
+      </w:tr>
+      <w:tr>
+        <w:tc>
+          <w:tcPr>
+            <w:cnfStyle w:val="001000000000" w:firstRow="0" w:lastRow="0" w:firstColumn="1" w:lastColumn="0" w:oddVBand="0" w:evenVBand="0" w:oddHBand="0" w:evenHBand="0" w:firstRowFirstColumn="0" w:firstRowLastColumn="0" w:lastRowFirstColumn="0" w:lastRowLastColumn="0"/>
+            <w:tcW w:w="4258" w:type="dxa"/>
+          </w:tcPr>
+          <w:p>
+            <w:r>
+              <w:t>Sogndal – Strømsgodset, 2013-09-27</w:t>
+            </w:r>
+          </w:p>
+        </w:tc>
+        <w:tc>
+          <w:tcPr>
+            <w:tcW w:w="4258" w:type="dxa"/>
+          </w:tcPr>
+          <w:p>
+            <w:pPr>
+              <w:cnfStyle w:val="000000000000" w:firstRow="0" w:lastRow="0" w:firstColumn="0" w:lastColumn="0" w:oddVBand="0" w:evenVBand="0" w:oddHBand="0" w:evenHBand="0" w:firstRowFirstColumn="0" w:firstRowLastColumn="0" w:lastRowFirstColumn="0" w:lastRowLastColumn="0"/>
+            </w:pPr>
+            <w:r>
+              <w:t>13</w:t>
+            </w:r>
+          </w:p>
+        </w:tc>
+      </w:tr>
+    </w:tbl>
+    <w:p>
+      <w:bookmarkStart w:id="0" w:name="_GoBack"/>
+      <w:bookmarkEnd w:id="0"/>
+    </w:p>
     <w:sectPr>
       <w:pgSz w:w="11900" w:h="16840"/>
       <w:pgMar w:top="1440" w:right="1800" w:bottom="1440" w:left="1800" w:header="708" w:footer="708" w:gutter="0"/>
@@ -880,6 +1305,7 @@
   <w:style w:type="character" w:default="1" w:styleId="DefaultParagraphFont">
     <w:name w:val="Default Paragraph Font"/>
     <w:uiPriority w:val="1"/>
+    <w:semiHidden/>
     <w:unhideWhenUsed/>
   </w:style>
   <w:style w:type="table" w:default="1" w:styleId="TableNormal">
@@ -1655,6 +2081,7 @@
   <w:style w:type="character" w:default="1" w:styleId="DefaultParagraphFont">
     <w:name w:val="Default Paragraph Font"/>
     <w:uiPriority w:val="1"/>
+    <w:semiHidden/>
     <w:unhideWhenUsed/>
   </w:style>
   <w:style w:type="table" w:default="1" w:styleId="TableNormal">

</xml_diff>

<commit_message>
fixed evaluation and results
</commit_message>
<xml_diff>
--- a/doc/tabell_software_stack.docx
+++ b/doc/tabell_software_stack.docx
@@ -88,9 +88,11 @@
             <w:pPr>
               <w:cnfStyle w:val="000000000000" w:firstRow="0" w:lastRow="0" w:firstColumn="0" w:lastColumn="0" w:oddVBand="0" w:evenVBand="0" w:oddHBand="0" w:evenHBand="0" w:firstRowFirstColumn="0" w:firstRowLastColumn="0" w:lastRowFirstColumn="0" w:lastRowLastColumn="0"/>
             </w:pPr>
+            <w:proofErr w:type="spellStart"/>
             <w:r>
               <w:t>Elasticsearch</w:t>
             </w:r>
+            <w:proofErr w:type="spellEnd"/>
           </w:p>
         </w:tc>
       </w:tr>
@@ -144,8 +146,37 @@
               <w:cnfStyle w:val="000000000000" w:firstRow="0" w:lastRow="0" w:firstColumn="0" w:lastColumn="0" w:oddVBand="0" w:evenVBand="0" w:oddHBand="0" w:evenHBand="0" w:firstRowFirstColumn="0" w:firstRowLastColumn="0" w:lastRowFirstColumn="0" w:lastRowLastColumn="0"/>
             </w:pPr>
             <w:r>
-              <w:t>Backbone, Bootstrap, jQuery, Mustache, Highcharts, Lightbox, async</w:t>
-            </w:r>
+              <w:t xml:space="preserve">Backbone, Bootstrap, </w:t>
+            </w:r>
+            <w:proofErr w:type="spellStart"/>
+            <w:r>
+              <w:t>jQuery</w:t>
+            </w:r>
+            <w:proofErr w:type="spellEnd"/>
+            <w:r>
+              <w:t xml:space="preserve">, Mustache, </w:t>
+            </w:r>
+            <w:proofErr w:type="spellStart"/>
+            <w:r>
+              <w:t>Highcharts</w:t>
+            </w:r>
+            <w:proofErr w:type="spellEnd"/>
+            <w:r>
+              <w:t xml:space="preserve">, </w:t>
+            </w:r>
+            <w:proofErr w:type="spellStart"/>
+            <w:r>
+              <w:t>Lightbox</w:t>
+            </w:r>
+            <w:proofErr w:type="spellEnd"/>
+            <w:r>
+              <w:t xml:space="preserve">, </w:t>
+            </w:r>
+            <w:proofErr w:type="spellStart"/>
+            <w:r>
+              <w:t>async</w:t>
+            </w:r>
+            <w:proofErr w:type="spellEnd"/>
           </w:p>
         </w:tc>
       </w:tr>
@@ -257,8 +288,13 @@
               </w:tabs>
             </w:pPr>
             <w:r>
-              <w:t>GET /match/:id</w:t>
-            </w:r>
+              <w:t>GET /match/</w:t>
+            </w:r>
+            <w:proofErr w:type="gramStart"/>
+            <w:r>
+              <w:t>:id</w:t>
+            </w:r>
+            <w:proofErr w:type="gramEnd"/>
             <w:r>
               <w:tab/>
             </w:r>
@@ -377,8 +413,13 @@
           </w:tcPr>
           <w:p>
             <w:r>
-              <w:t>GET /team/:name</w:t>
-            </w:r>
+              <w:t>GET /team/</w:t>
+            </w:r>
+            <w:proofErr w:type="gramStart"/>
+            <w:r>
+              <w:t>:name</w:t>
+            </w:r>
+            <w:proofErr w:type="gramEnd"/>
           </w:p>
         </w:tc>
         <w:tc>
@@ -414,8 +455,13 @@
             </w:r>
             <w:proofErr w:type="gramEnd"/>
             <w:r>
-              <w:t>/finalthird</w:t>
-            </w:r>
+              <w:t>/</w:t>
+            </w:r>
+            <w:proofErr w:type="spellStart"/>
+            <w:r>
+              <w:t>finalthird</w:t>
+            </w:r>
+            <w:proofErr w:type="spellEnd"/>
           </w:p>
         </w:tc>
         <w:tc>
@@ -564,8 +610,13 @@
             </w:r>
             <w:proofErr w:type="gramEnd"/>
             <w:r>
-              <w:t>/finalthird</w:t>
-            </w:r>
+              <w:t>/</w:t>
+            </w:r>
+            <w:proofErr w:type="spellStart"/>
+            <w:r>
+              <w:t>finalthird</w:t>
+            </w:r>
+            <w:proofErr w:type="spellEnd"/>
           </w:p>
         </w:tc>
         <w:tc>
@@ -816,8 +867,13 @@
                 <w:tab w:val="center" w:pos="2021"/>
               </w:tabs>
             </w:pPr>
-            <w:r>
-              <w:t>Strømsgodset – Tromsø, 2013-06-29</w:t>
+            <w:proofErr w:type="spellStart"/>
+            <w:r>
+              <w:t>Strømsgodset</w:t>
+            </w:r>
+            <w:proofErr w:type="spellEnd"/>
+            <w:r>
+              <w:t xml:space="preserve"> – Tromsø, 2013-06-29</w:t>
             </w:r>
           </w:p>
         </w:tc>
@@ -850,8 +906,13 @@
                 <w:tab w:val="left" w:pos="2462"/>
               </w:tabs>
             </w:pPr>
-            <w:r>
-              <w:t>Molde – Tromsø, 2013-06-10</w:t>
+            <w:proofErr w:type="spellStart"/>
+            <w:r>
+              <w:t>Molde</w:t>
+            </w:r>
+            <w:proofErr w:type="spellEnd"/>
+            <w:r>
+              <w:t xml:space="preserve"> – Tromsø, 2013-06-10</w:t>
             </w:r>
           </w:p>
         </w:tc>
@@ -881,8 +942,21 @@
                 <w:tab w:val="left" w:pos="2462"/>
               </w:tabs>
             </w:pPr>
-            <w:r>
-              <w:t>Strømsgodset – Vålerenga, 2013-05-10</w:t>
+            <w:proofErr w:type="spellStart"/>
+            <w:r>
+              <w:t>Strømsgodset</w:t>
+            </w:r>
+            <w:proofErr w:type="spellEnd"/>
+            <w:r>
+              <w:t xml:space="preserve"> – </w:t>
+            </w:r>
+            <w:proofErr w:type="spellStart"/>
+            <w:r>
+              <w:t>Vålerenga</w:t>
+            </w:r>
+            <w:proofErr w:type="spellEnd"/>
+            <w:r>
+              <w:t>, 2013-05-10</w:t>
             </w:r>
           </w:p>
         </w:tc>
@@ -915,6 +989,7 @@
                 <w:tab w:val="center" w:pos="2021"/>
               </w:tabs>
             </w:pPr>
+            <w:proofErr w:type="spellStart"/>
             <w:r>
               <w:t>Strømsgod</w:t>
             </w:r>
@@ -922,7 +997,11 @@
               <w:t>s</w:t>
             </w:r>
             <w:r>
-              <w:t>et – Start, 2013-10-07</w:t>
+              <w:t>et</w:t>
+            </w:r>
+            <w:proofErr w:type="spellEnd"/>
+            <w:r>
+              <w:t xml:space="preserve"> – Start, 2013-10-07</w:t>
             </w:r>
           </w:p>
         </w:tc>
@@ -948,7 +1027,15 @@
           </w:tcPr>
           <w:p>
             <w:r>
-              <w:t>Tromsø – Vålerenga, 2013-08-04</w:t>
+              <w:t xml:space="preserve">Tromsø – </w:t>
+            </w:r>
+            <w:proofErr w:type="spellStart"/>
+            <w:r>
+              <w:t>Vålerenga</w:t>
+            </w:r>
+            <w:proofErr w:type="spellEnd"/>
+            <w:r>
+              <w:t>, 2013-08-04</w:t>
             </w:r>
           </w:p>
         </w:tc>
@@ -1032,7 +1119,15 @@
           </w:tcPr>
           <w:p>
             <w:r>
-              <w:t>Tromsø – Ålesund, 2013-08-18</w:t>
+              <w:t xml:space="preserve">Tromsø – </w:t>
+            </w:r>
+            <w:proofErr w:type="spellStart"/>
+            <w:r>
+              <w:t>Ålesund</w:t>
+            </w:r>
+            <w:proofErr w:type="spellEnd"/>
+            <w:r>
+              <w:t>, 2013-08-18</w:t>
             </w:r>
           </w:p>
         </w:tc>
@@ -1058,7 +1153,15 @@
           </w:tcPr>
           <w:p>
             <w:r>
-              <w:t>Tromsø – Strømsgodset, 2013-11-03</w:t>
+              <w:t xml:space="preserve">Tromsø – </w:t>
+            </w:r>
+            <w:proofErr w:type="spellStart"/>
+            <w:r>
+              <w:t>Strømsgodset</w:t>
+            </w:r>
+            <w:proofErr w:type="spellEnd"/>
+            <w:r>
+              <w:t>, 2013-11-03</w:t>
             </w:r>
           </w:p>
         </w:tc>
@@ -1086,8 +1189,13 @@
             <w:tcW w:w="4258" w:type="dxa"/>
           </w:tcPr>
           <w:p>
-            <w:r>
-              <w:t>Sarpsborg – Tromsø</w:t>
+            <w:proofErr w:type="spellStart"/>
+            <w:r>
+              <w:t>Sarpsborg</w:t>
+            </w:r>
+            <w:proofErr w:type="spellEnd"/>
+            <w:r>
+              <w:t xml:space="preserve"> – Tromsø</w:t>
             </w:r>
           </w:p>
         </w:tc>
@@ -1112,8 +1220,21 @@
             <w:tcW w:w="4258" w:type="dxa"/>
           </w:tcPr>
           <w:p>
-            <w:r>
-              <w:t>Sogndal – Strømsgodset, 2013-09-27</w:t>
+            <w:proofErr w:type="spellStart"/>
+            <w:r>
+              <w:t>Sogndal</w:t>
+            </w:r>
+            <w:proofErr w:type="spellEnd"/>
+            <w:r>
+              <w:t xml:space="preserve"> – </w:t>
+            </w:r>
+            <w:proofErr w:type="spellStart"/>
+            <w:r>
+              <w:t>Strømsgodset</w:t>
+            </w:r>
+            <w:proofErr w:type="spellEnd"/>
+            <w:r>
+              <w:t>, 2013-09-27</w:t>
             </w:r>
           </w:p>
         </w:tc>
@@ -1127,6 +1248,437 @@
             </w:pPr>
             <w:r>
               <w:t>13</w:t>
+            </w:r>
+          </w:p>
+        </w:tc>
+      </w:tr>
+    </w:tbl>
+    <w:tbl>
+      <w:tblPr>
+        <w:tblStyle w:val="MediumShading1"/>
+        <w:tblpPr w:leftFromText="180" w:rightFromText="180" w:vertAnchor="page" w:horzAnchor="page" w:tblpX="2089" w:tblpY="541"/>
+        <w:tblW w:w="0" w:type="auto"/>
+        <w:tblLook w:val="04A0" w:firstRow="1" w:lastRow="0" w:firstColumn="1" w:lastColumn="0" w:noHBand="0" w:noVBand="1"/>
+      </w:tblPr>
+      <w:tblGrid>
+        <w:gridCol w:w="4258"/>
+        <w:gridCol w:w="4258"/>
+      </w:tblGrid>
+      <w:tr>
+        <w:trPr>
+          <w:cnfStyle w:val="100000000000" w:firstRow="1" w:lastRow="0" w:firstColumn="0" w:lastColumn="0" w:oddVBand="0" w:evenVBand="0" w:oddHBand="0" w:evenHBand="0" w:firstRowFirstColumn="0" w:firstRowLastColumn="0" w:lastRowFirstColumn="0" w:lastRowLastColumn="0"/>
+        </w:trPr>
+        <w:tc>
+          <w:tcPr>
+            <w:cnfStyle w:val="001000000000" w:firstRow="0" w:lastRow="0" w:firstColumn="1" w:lastColumn="0" w:oddVBand="0" w:evenVBand="0" w:oddHBand="0" w:evenHBand="0" w:firstRowFirstColumn="0" w:firstRowLastColumn="0" w:lastRowFirstColumn="0" w:lastRowLastColumn="0"/>
+            <w:tcW w:w="4258" w:type="dxa"/>
+          </w:tcPr>
+          <w:p>
+            <w:r>
+              <w:t>Database size</w:t>
+            </w:r>
+          </w:p>
+        </w:tc>
+        <w:tc>
+          <w:tcPr>
+            <w:tcW w:w="4258" w:type="dxa"/>
+          </w:tcPr>
+          <w:p>
+            <w:pPr>
+              <w:cnfStyle w:val="100000000000" w:firstRow="1" w:lastRow="0" w:firstColumn="0" w:lastColumn="0" w:oddVBand="0" w:evenVBand="0" w:oddHBand="0" w:evenHBand="0" w:firstRowFirstColumn="0" w:firstRowLastColumn="0" w:lastRowFirstColumn="0" w:lastRowLastColumn="0"/>
+            </w:pPr>
+            <w:r>
+              <w:t>Size (number of documents)</w:t>
+            </w:r>
+          </w:p>
+        </w:tc>
+      </w:tr>
+      <w:tr>
+        <w:trPr>
+          <w:cnfStyle w:val="000000100000" w:firstRow="0" w:lastRow="0" w:firstColumn="0" w:lastColumn="0" w:oddVBand="0" w:evenVBand="0" w:oddHBand="1" w:evenHBand="0" w:firstRowFirstColumn="0" w:firstRowLastColumn="0" w:lastRowFirstColumn="0" w:lastRowLastColumn="0"/>
+        </w:trPr>
+        <w:tc>
+          <w:tcPr>
+            <w:cnfStyle w:val="001000000000" w:firstRow="0" w:lastRow="0" w:firstColumn="1" w:lastColumn="0" w:oddVBand="0" w:evenVBand="0" w:oddHBand="0" w:evenHBand="0" w:firstRowFirstColumn="0" w:firstRowLastColumn="0" w:lastRowFirstColumn="0" w:lastRowLastColumn="0"/>
+            <w:tcW w:w="4258" w:type="dxa"/>
+          </w:tcPr>
+          <w:p>
+            <w:r>
+              <w:t>Match index</w:t>
+            </w:r>
+          </w:p>
+        </w:tc>
+        <w:tc>
+          <w:tcPr>
+            <w:tcW w:w="4258" w:type="dxa"/>
+          </w:tcPr>
+          <w:p>
+            <w:pPr>
+              <w:cnfStyle w:val="000000100000" w:firstRow="0" w:lastRow="0" w:firstColumn="0" w:lastColumn="0" w:oddVBand="0" w:evenVBand="0" w:oddHBand="1" w:evenHBand="0" w:firstRowFirstColumn="0" w:firstRowLastColumn="0" w:lastRowFirstColumn="0" w:lastRowLastColumn="0"/>
+            </w:pPr>
+            <w:r>
+              <w:t>124.9kb (12)</w:t>
+            </w:r>
+          </w:p>
+        </w:tc>
+      </w:tr>
+      <w:tr>
+        <w:trPr>
+          <w:cnfStyle w:val="000000010000" w:firstRow="0" w:lastRow="0" w:firstColumn="0" w:lastColumn="0" w:oddVBand="0" w:evenVBand="0" w:oddHBand="0" w:evenHBand="1" w:firstRowFirstColumn="0" w:firstRowLastColumn="0" w:lastRowFirstColumn="0" w:lastRowLastColumn="0"/>
+        </w:trPr>
+        <w:tc>
+          <w:tcPr>
+            <w:cnfStyle w:val="001000000000" w:firstRow="0" w:lastRow="0" w:firstColumn="1" w:lastColumn="0" w:oddVBand="0" w:evenVBand="0" w:oddHBand="0" w:evenHBand="0" w:firstRowFirstColumn="0" w:firstRowLastColumn="0" w:lastRowFirstColumn="0" w:lastRowLastColumn="0"/>
+            <w:tcW w:w="4258" w:type="dxa"/>
+          </w:tcPr>
+          <w:p>
+            <w:r>
+              <w:t>Attack index</w:t>
+            </w:r>
+          </w:p>
+        </w:tc>
+        <w:tc>
+          <w:tcPr>
+            <w:tcW w:w="4258" w:type="dxa"/>
+          </w:tcPr>
+          <w:p>
+            <w:pPr>
+              <w:cnfStyle w:val="000000010000" w:firstRow="0" w:lastRow="0" w:firstColumn="0" w:lastColumn="0" w:oddVBand="0" w:evenVBand="0" w:oddHBand="0" w:evenHBand="1" w:firstRowFirstColumn="0" w:firstRowLastColumn="0" w:lastRowFirstColumn="0" w:lastRowLastColumn="0"/>
+            </w:pPr>
+            <w:r>
+              <w:t>135.5kb (566)</w:t>
+            </w:r>
+          </w:p>
+        </w:tc>
+      </w:tr>
+      <w:tr>
+        <w:trPr>
+          <w:cnfStyle w:val="000000100000" w:firstRow="0" w:lastRow="0" w:firstColumn="0" w:lastColumn="0" w:oddVBand="0" w:evenVBand="0" w:oddHBand="1" w:evenHBand="0" w:firstRowFirstColumn="0" w:firstRowLastColumn="0" w:lastRowFirstColumn="0" w:lastRowLastColumn="0"/>
+        </w:trPr>
+        <w:tc>
+          <w:tcPr>
+            <w:cnfStyle w:val="001000000000" w:firstRow="0" w:lastRow="0" w:firstColumn="1" w:lastColumn="0" w:oddVBand="0" w:evenVBand="0" w:oddHBand="0" w:evenHBand="0" w:firstRowFirstColumn="0" w:firstRowLastColumn="0" w:lastRowFirstColumn="0" w:lastRowLastColumn="0"/>
+            <w:tcW w:w="4258" w:type="dxa"/>
+          </w:tcPr>
+          <w:p>
+            <w:r>
+              <w:t>Pass index</w:t>
+            </w:r>
+          </w:p>
+        </w:tc>
+        <w:tc>
+          <w:tcPr>
+            <w:tcW w:w="4258" w:type="dxa"/>
+          </w:tcPr>
+          <w:p>
+            <w:pPr>
+              <w:cnfStyle w:val="000000100000" w:firstRow="0" w:lastRow="0" w:firstColumn="0" w:lastColumn="0" w:oddVBand="0" w:evenVBand="0" w:oddHBand="1" w:evenHBand="0" w:firstRowFirstColumn="0" w:firstRowLastColumn="0" w:lastRowFirstColumn="0" w:lastRowLastColumn="0"/>
+            </w:pPr>
+            <w:r>
+              <w:t>119.1kb (437)</w:t>
+            </w:r>
+          </w:p>
+        </w:tc>
+      </w:tr>
+      <w:tr>
+        <w:trPr>
+          <w:cnfStyle w:val="000000010000" w:firstRow="0" w:lastRow="0" w:firstColumn="0" w:lastColumn="0" w:oddVBand="0" w:evenVBand="0" w:oddHBand="0" w:evenHBand="1" w:firstRowFirstColumn="0" w:firstRowLastColumn="0" w:lastRowFirstColumn="0" w:lastRowLastColumn="0"/>
+        </w:trPr>
+        <w:tc>
+          <w:tcPr>
+            <w:cnfStyle w:val="001000000000" w:firstRow="0" w:lastRow="0" w:firstColumn="1" w:lastColumn="0" w:oddVBand="0" w:evenVBand="0" w:oddHBand="0" w:evenHBand="0" w:firstRowFirstColumn="0" w:firstRowLastColumn="0" w:lastRowFirstColumn="0" w:lastRowLastColumn="0"/>
+            <w:tcW w:w="4258" w:type="dxa"/>
+          </w:tcPr>
+          <w:p>
+            <w:r>
+              <w:t>Sum</w:t>
+            </w:r>
+          </w:p>
+        </w:tc>
+        <w:tc>
+          <w:tcPr>
+            <w:tcW w:w="4258" w:type="dxa"/>
+          </w:tcPr>
+          <w:p>
+            <w:pPr>
+              <w:cnfStyle w:val="000000010000" w:firstRow="0" w:lastRow="0" w:firstColumn="0" w:lastColumn="0" w:oddVBand="0" w:evenVBand="0" w:oddHBand="0" w:evenHBand="1" w:firstRowFirstColumn="0" w:firstRowLastColumn="0" w:lastRowFirstColumn="0" w:lastRowLastColumn="0"/>
+              <w:rPr>
+                <w:b/>
+              </w:rPr>
+            </w:pPr>
+            <w:r>
+              <w:rPr>
+                <w:b/>
+              </w:rPr>
+              <w:t>379.5kb (1015)</w:t>
+            </w:r>
+          </w:p>
+        </w:tc>
+      </w:tr>
+      <w:tr>
+        <w:trPr>
+          <w:cnfStyle w:val="000000100000" w:firstRow="0" w:lastRow="0" w:firstColumn="0" w:lastColumn="0" w:oddVBand="0" w:evenVBand="0" w:oddHBand="1" w:evenHBand="0" w:firstRowFirstColumn="0" w:firstRowLastColumn="0" w:lastRowFirstColumn="0" w:lastRowLastColumn="0"/>
+        </w:trPr>
+        <w:tc>
+          <w:tcPr>
+            <w:cnfStyle w:val="001000000000" w:firstRow="0" w:lastRow="0" w:firstColumn="1" w:lastColumn="0" w:oddVBand="0" w:evenVBand="0" w:oddHBand="0" w:evenHBand="0" w:firstRowFirstColumn="0" w:firstRowLastColumn="0" w:lastRowFirstColumn="0" w:lastRowLastColumn="0"/>
+            <w:tcW w:w="4258" w:type="dxa"/>
+          </w:tcPr>
+          <w:p>
+            <w:r>
+              <w:t>Teams index</w:t>
+            </w:r>
+          </w:p>
+        </w:tc>
+        <w:tc>
+          <w:tcPr>
+            <w:tcW w:w="4258" w:type="dxa"/>
+          </w:tcPr>
+          <w:p>
+            <w:pPr>
+              <w:cnfStyle w:val="000000100000" w:firstRow="0" w:lastRow="0" w:firstColumn="0" w:lastColumn="0" w:oddVBand="0" w:evenVBand="0" w:oddHBand="1" w:evenHBand="0" w:firstRowFirstColumn="0" w:firstRowLastColumn="0" w:lastRowFirstColumn="0" w:lastRowLastColumn="0"/>
+            </w:pPr>
+            <w:r>
+              <w:t>23.9kb (16)</w:t>
+            </w:r>
+          </w:p>
+        </w:tc>
+      </w:tr>
+      <w:tr>
+        <w:trPr>
+          <w:cnfStyle w:val="000000010000" w:firstRow="0" w:lastRow="0" w:firstColumn="0" w:lastColumn="0" w:oddVBand="0" w:evenVBand="0" w:oddHBand="0" w:evenHBand="1" w:firstRowFirstColumn="0" w:firstRowLastColumn="0" w:lastRowFirstColumn="0" w:lastRowLastColumn="0"/>
+        </w:trPr>
+        <w:tc>
+          <w:tcPr>
+            <w:cnfStyle w:val="001000000000" w:firstRow="0" w:lastRow="0" w:firstColumn="1" w:lastColumn="0" w:oddVBand="0" w:evenVBand="0" w:oddHBand="0" w:evenHBand="0" w:firstRowFirstColumn="0" w:firstRowLastColumn="0" w:lastRowFirstColumn="0" w:lastRowLastColumn="0"/>
+            <w:tcW w:w="4258" w:type="dxa"/>
+          </w:tcPr>
+          <w:p>
+            <w:r>
+              <w:t>Player index</w:t>
+            </w:r>
+          </w:p>
+        </w:tc>
+        <w:tc>
+          <w:tcPr>
+            <w:tcW w:w="4258" w:type="dxa"/>
+          </w:tcPr>
+          <w:p>
+            <w:pPr>
+              <w:cnfStyle w:val="000000010000" w:firstRow="0" w:lastRow="0" w:firstColumn="0" w:lastColumn="0" w:oddVBand="0" w:evenVBand="0" w:oddHBand="0" w:evenHBand="1" w:firstRowFirstColumn="0" w:firstRowLastColumn="0" w:lastRowFirstColumn="0" w:lastRowLastColumn="0"/>
+            </w:pPr>
+            <w:r>
+              <w:t>155kb (445)</w:t>
+            </w:r>
+          </w:p>
+        </w:tc>
+      </w:tr>
+      <w:tr>
+        <w:trPr>
+          <w:cnfStyle w:val="000000100000" w:firstRow="0" w:lastRow="0" w:firstColumn="0" w:lastColumn="0" w:oddVBand="0" w:evenVBand="0" w:oddHBand="1" w:evenHBand="0" w:firstRowFirstColumn="0" w:firstRowLastColumn="0" w:lastRowFirstColumn="0" w:lastRowLastColumn="0"/>
+        </w:trPr>
+        <w:tc>
+          <w:tcPr>
+            <w:cnfStyle w:val="001000000000" w:firstRow="0" w:lastRow="0" w:firstColumn="1" w:lastColumn="0" w:oddVBand="0" w:evenVBand="0" w:oddHBand="0" w:evenHBand="0" w:firstRowFirstColumn="0" w:firstRowLastColumn="0" w:lastRowFirstColumn="0" w:lastRowLastColumn="0"/>
+            <w:tcW w:w="4258" w:type="dxa"/>
+          </w:tcPr>
+          <w:p>
+            <w:r>
+              <w:t>Total</w:t>
+            </w:r>
+          </w:p>
+        </w:tc>
+        <w:tc>
+          <w:tcPr>
+            <w:tcW w:w="4258" w:type="dxa"/>
+          </w:tcPr>
+          <w:p>
+            <w:pPr>
+              <w:cnfStyle w:val="000000100000" w:firstRow="0" w:lastRow="0" w:firstColumn="0" w:lastColumn="0" w:oddVBand="0" w:evenVBand="0" w:oddHBand="1" w:evenHBand="0" w:firstRowFirstColumn="0" w:firstRowLastColumn="0" w:lastRowFirstColumn="0" w:lastRowLastColumn="0"/>
+            </w:pPr>
+            <w:r>
+              <w:t>558.4kb (1476)</w:t>
+            </w:r>
+          </w:p>
+        </w:tc>
+      </w:tr>
+    </w:tbl>
+    <w:tbl>
+      <w:tblPr>
+        <w:tblStyle w:val="LightList-Accent3"/>
+        <w:tblW w:w="0" w:type="auto"/>
+        <w:tblLook w:val="04A0" w:firstRow="1" w:lastRow="0" w:firstColumn="1" w:lastColumn="0" w:noHBand="0" w:noVBand="1"/>
+      </w:tblPr>
+      <w:tblGrid>
+        <w:gridCol w:w="2129"/>
+        <w:gridCol w:w="2129"/>
+        <w:gridCol w:w="2129"/>
+        <w:gridCol w:w="2129"/>
+      </w:tblGrid>
+      <w:tr>
+        <w:trPr>
+          <w:cnfStyle w:val="100000000000" w:firstRow="1" w:lastRow="0" w:firstColumn="0" w:lastColumn="0" w:oddVBand="0" w:evenVBand="0" w:oddHBand="0" w:evenHBand="0" w:firstRowFirstColumn="0" w:firstRowLastColumn="0" w:lastRowFirstColumn="0" w:lastRowLastColumn="0"/>
+        </w:trPr>
+        <w:tc>
+          <w:tcPr>
+            <w:cnfStyle w:val="001000000000" w:firstRow="0" w:lastRow="0" w:firstColumn="1" w:lastColumn="0" w:oddVBand="0" w:evenVBand="0" w:oddHBand="0" w:evenHBand="0" w:firstRowFirstColumn="0" w:firstRowLastColumn="0" w:lastRowFirstColumn="0" w:lastRowLastColumn="0"/>
+            <w:tcW w:w="2129" w:type="dxa"/>
+          </w:tcPr>
+          <w:p>
+            <w:r>
+              <w:t>Interface</w:t>
+            </w:r>
+          </w:p>
+        </w:tc>
+        <w:tc>
+          <w:tcPr>
+            <w:tcW w:w="2129" w:type="dxa"/>
+          </w:tcPr>
+          <w:p>
+            <w:pPr>
+              <w:cnfStyle w:val="100000000000" w:firstRow="1" w:lastRow="0" w:firstColumn="0" w:lastColumn="0" w:oddVBand="0" w:evenVBand="0" w:oddHBand="0" w:evenHBand="0" w:firstRowFirstColumn="0" w:firstRowLastColumn="0" w:lastRowFirstColumn="0" w:lastRowLastColumn="0"/>
+            </w:pPr>
+            <w:r>
+              <w:t xml:space="preserve">Avg </w:t>
+            </w:r>
+            <w:r>
+              <w:t>response (ms)</w:t>
+            </w:r>
+          </w:p>
+        </w:tc>
+        <w:tc>
+          <w:tcPr>
+            <w:tcW w:w="2129" w:type="dxa"/>
+          </w:tcPr>
+          <w:p>
+            <w:pPr>
+              <w:cnfStyle w:val="100000000000" w:firstRow="1" w:lastRow="0" w:firstColumn="0" w:lastColumn="0" w:oddVBand="0" w:evenVBand="0" w:oddHBand="0" w:evenHBand="0" w:firstRowFirstColumn="0" w:firstRowLastColumn="0" w:lastRowFirstColumn="0" w:lastRowLastColumn="0"/>
+            </w:pPr>
+            <w:r>
+              <w:t>Min (ms)</w:t>
+            </w:r>
+          </w:p>
+        </w:tc>
+        <w:tc>
+          <w:tcPr>
+            <w:tcW w:w="2129" w:type="dxa"/>
+          </w:tcPr>
+          <w:p>
+            <w:pPr>
+              <w:cnfStyle w:val="100000000000" w:firstRow="1" w:lastRow="0" w:firstColumn="0" w:lastColumn="0" w:oddVBand="0" w:evenVBand="0" w:oddHBand="0" w:evenHBand="0" w:firstRowFirstColumn="0" w:firstRowLastColumn="0" w:lastRowFirstColumn="0" w:lastRowLastColumn="0"/>
+            </w:pPr>
+            <w:r>
+              <w:t>Max (ms)</w:t>
+            </w:r>
+          </w:p>
+        </w:tc>
+      </w:tr>
+      <w:tr>
+        <w:trPr>
+          <w:cnfStyle w:val="000000100000" w:firstRow="0" w:lastRow="0" w:firstColumn="0" w:lastColumn="0" w:oddVBand="0" w:evenVBand="0" w:oddHBand="1" w:evenHBand="0" w:firstRowFirstColumn="0" w:firstRowLastColumn="0" w:lastRowFirstColumn="0" w:lastRowLastColumn="0"/>
+        </w:trPr>
+        <w:tc>
+          <w:tcPr>
+            <w:cnfStyle w:val="001000000000" w:firstRow="0" w:lastRow="0" w:firstColumn="1" w:lastColumn="0" w:oddVBand="0" w:evenVBand="0" w:oddHBand="0" w:evenHBand="0" w:firstRowFirstColumn="0" w:firstRowLastColumn="0" w:lastRowFirstColumn="0" w:lastRowLastColumn="0"/>
+            <w:tcW w:w="2129" w:type="dxa"/>
+          </w:tcPr>
+          <w:p>
+            <w:r>
+              <w:t>Team analytic page</w:t>
+            </w:r>
+            <w:r>
+              <w:t xml:space="preserve"> (DOM loaded)</w:t>
+            </w:r>
+          </w:p>
+        </w:tc>
+        <w:tc>
+          <w:tcPr>
+            <w:tcW w:w="2129" w:type="dxa"/>
+          </w:tcPr>
+          <w:p>
+            <w:pPr>
+              <w:cnfStyle w:val="000000100000" w:firstRow="0" w:lastRow="0" w:firstColumn="0" w:lastColumn="0" w:oddVBand="0" w:evenVBand="0" w:oddHBand="1" w:evenHBand="0" w:firstRowFirstColumn="0" w:firstRowLastColumn="0" w:lastRowFirstColumn="0" w:lastRowLastColumn="0"/>
+            </w:pPr>
+            <w:r>
+              <w:t>434,4</w:t>
+            </w:r>
+          </w:p>
+        </w:tc>
+        <w:tc>
+          <w:tcPr>
+            <w:tcW w:w="2129" w:type="dxa"/>
+          </w:tcPr>
+          <w:p>
+            <w:pPr>
+              <w:cnfStyle w:val="000000100000" w:firstRow="0" w:lastRow="0" w:firstColumn="0" w:lastColumn="0" w:oddVBand="0" w:evenVBand="0" w:oddHBand="1" w:evenHBand="0" w:firstRowFirstColumn="0" w:firstRowLastColumn="0" w:lastRowFirstColumn="0" w:lastRowLastColumn="0"/>
+            </w:pPr>
+            <w:r>
+              <w:t>402</w:t>
+            </w:r>
+          </w:p>
+        </w:tc>
+        <w:tc>
+          <w:tcPr>
+            <w:tcW w:w="2129" w:type="dxa"/>
+          </w:tcPr>
+          <w:p>
+            <w:pPr>
+              <w:cnfStyle w:val="000000100000" w:firstRow="0" w:lastRow="0" w:firstColumn="0" w:lastColumn="0" w:oddVBand="0" w:evenVBand="0" w:oddHBand="1" w:evenHBand="0" w:firstRowFirstColumn="0" w:firstRowLastColumn="0" w:lastRowFirstColumn="0" w:lastRowLastColumn="0"/>
+            </w:pPr>
+            <w:r>
+              <w:t>488</w:t>
+            </w:r>
+          </w:p>
+        </w:tc>
+      </w:tr>
+      <w:tr>
+        <w:tc>
+          <w:tcPr>
+            <w:cnfStyle w:val="001000000000" w:firstRow="0" w:lastRow="0" w:firstColumn="1" w:lastColumn="0" w:oddVBand="0" w:evenVBand="0" w:oddHBand="0" w:evenHBand="0" w:firstRowFirstColumn="0" w:firstRowLastColumn="0" w:lastRowFirstColumn="0" w:lastRowLastColumn="0"/>
+            <w:tcW w:w="2129" w:type="dxa"/>
+          </w:tcPr>
+          <w:p>
+            <w:r>
+              <w:t>Team analytic page (everything loaded)</w:t>
+            </w:r>
+          </w:p>
+        </w:tc>
+        <w:tc>
+          <w:tcPr>
+            <w:tcW w:w="2129" w:type="dxa"/>
+          </w:tcPr>
+          <w:p>
+            <w:pPr>
+              <w:cnfStyle w:val="000000000000" w:firstRow="0" w:lastRow="0" w:firstColumn="0" w:lastColumn="0" w:oddVBand="0" w:evenVBand="0" w:oddHBand="0" w:evenHBand="0" w:firstRowFirstColumn="0" w:firstRowLastColumn="0" w:lastRowFirstColumn="0" w:lastRowLastColumn="0"/>
+            </w:pPr>
+            <w:r>
+              <w:t>623</w:t>
+            </w:r>
+          </w:p>
+        </w:tc>
+        <w:tc>
+          <w:tcPr>
+            <w:tcW w:w="2129" w:type="dxa"/>
+          </w:tcPr>
+          <w:p>
+            <w:pPr>
+              <w:cnfStyle w:val="000000000000" w:firstRow="0" w:lastRow="0" w:firstColumn="0" w:lastColumn="0" w:oddVBand="0" w:evenVBand="0" w:oddHBand="0" w:evenHBand="0" w:firstRowFirstColumn="0" w:firstRowLastColumn="0" w:lastRowFirstColumn="0" w:lastRowLastColumn="0"/>
+            </w:pPr>
+            <w:r>
+              <w:t>583</w:t>
+            </w:r>
+          </w:p>
+        </w:tc>
+        <w:tc>
+          <w:tcPr>
+            <w:tcW w:w="2129" w:type="dxa"/>
+          </w:tcPr>
+          <w:p>
+            <w:pPr>
+              <w:cnfStyle w:val="000000000000" w:firstRow="0" w:lastRow="0" w:firstColumn="0" w:lastColumn="0" w:oddVBand="0" w:evenVBand="0" w:oddHBand="0" w:evenHBand="0" w:firstRowFirstColumn="0" w:firstRowLastColumn="0" w:lastRowFirstColumn="0" w:lastRowLastColumn="0"/>
+            </w:pPr>
+            <w:r>
+              <w:t>695</w:t>
             </w:r>
           </w:p>
         </w:tc>
@@ -1919,6 +2471,109 @@
       </w:tcPr>
     </w:tblStylePr>
   </w:style>
+  <w:style w:type="table" w:styleId="MediumShading1">
+    <w:name w:val="Medium Shading 1"/>
+    <w:basedOn w:val="TableNormal"/>
+    <w:uiPriority w:val="63"/>
+    <w:rsid w:val="00D90B31"/>
+    <w:tblPr>
+      <w:tblStyleRowBandSize w:val="1"/>
+      <w:tblStyleColBandSize w:val="1"/>
+      <w:tblInd w:w="0" w:type="dxa"/>
+      <w:tblBorders>
+        <w:top w:val="single" w:sz="8" w:space="0" w:color="404040" w:themeColor="text1" w:themeTint="BF"/>
+        <w:left w:val="single" w:sz="8" w:space="0" w:color="404040" w:themeColor="text1" w:themeTint="BF"/>
+        <w:bottom w:val="single" w:sz="8" w:space="0" w:color="404040" w:themeColor="text1" w:themeTint="BF"/>
+        <w:right w:val="single" w:sz="8" w:space="0" w:color="404040" w:themeColor="text1" w:themeTint="BF"/>
+        <w:insideH w:val="single" w:sz="8" w:space="0" w:color="404040" w:themeColor="text1" w:themeTint="BF"/>
+      </w:tblBorders>
+      <w:tblCellMar>
+        <w:top w:w="0" w:type="dxa"/>
+        <w:left w:w="108" w:type="dxa"/>
+        <w:bottom w:w="0" w:type="dxa"/>
+        <w:right w:w="108" w:type="dxa"/>
+      </w:tblCellMar>
+    </w:tblPr>
+    <w:tblStylePr w:type="firstRow">
+      <w:pPr>
+        <w:spacing w:before="0" w:after="0" w:line="240" w:lineRule="auto"/>
+      </w:pPr>
+      <w:rPr>
+        <w:b/>
+        <w:bCs/>
+        <w:color w:val="FFFFFF" w:themeColor="background1"/>
+      </w:rPr>
+      <w:tblPr/>
+      <w:tcPr>
+        <w:tcBorders>
+          <w:top w:val="single" w:sz="8" w:space="0" w:color="404040" w:themeColor="text1" w:themeTint="BF"/>
+          <w:left w:val="single" w:sz="8" w:space="0" w:color="404040" w:themeColor="text1" w:themeTint="BF"/>
+          <w:bottom w:val="single" w:sz="8" w:space="0" w:color="404040" w:themeColor="text1" w:themeTint="BF"/>
+          <w:right w:val="single" w:sz="8" w:space="0" w:color="404040" w:themeColor="text1" w:themeTint="BF"/>
+          <w:insideH w:val="nil"/>
+          <w:insideV w:val="nil"/>
+        </w:tcBorders>
+        <w:shd w:val="clear" w:color="auto" w:fill="000000" w:themeFill="text1"/>
+      </w:tcPr>
+    </w:tblStylePr>
+    <w:tblStylePr w:type="lastRow">
+      <w:pPr>
+        <w:spacing w:before="0" w:after="0" w:line="240" w:lineRule="auto"/>
+      </w:pPr>
+      <w:rPr>
+        <w:b/>
+        <w:bCs/>
+      </w:rPr>
+      <w:tblPr/>
+      <w:tcPr>
+        <w:tcBorders>
+          <w:top w:val="double" w:sz="6" w:space="0" w:color="404040" w:themeColor="text1" w:themeTint="BF"/>
+          <w:left w:val="single" w:sz="8" w:space="0" w:color="404040" w:themeColor="text1" w:themeTint="BF"/>
+          <w:bottom w:val="single" w:sz="8" w:space="0" w:color="404040" w:themeColor="text1" w:themeTint="BF"/>
+          <w:right w:val="single" w:sz="8" w:space="0" w:color="404040" w:themeColor="text1" w:themeTint="BF"/>
+          <w:insideH w:val="nil"/>
+          <w:insideV w:val="nil"/>
+        </w:tcBorders>
+      </w:tcPr>
+    </w:tblStylePr>
+    <w:tblStylePr w:type="firstCol">
+      <w:rPr>
+        <w:b/>
+        <w:bCs/>
+      </w:rPr>
+    </w:tblStylePr>
+    <w:tblStylePr w:type="lastCol">
+      <w:rPr>
+        <w:b/>
+        <w:bCs/>
+      </w:rPr>
+    </w:tblStylePr>
+    <w:tblStylePr w:type="band1Vert">
+      <w:tblPr/>
+      <w:tcPr>
+        <w:shd w:val="clear" w:color="auto" w:fill="C0C0C0" w:themeFill="text1" w:themeFillTint="3F"/>
+      </w:tcPr>
+    </w:tblStylePr>
+    <w:tblStylePr w:type="band1Horz">
+      <w:tblPr/>
+      <w:tcPr>
+        <w:tcBorders>
+          <w:insideH w:val="nil"/>
+          <w:insideV w:val="nil"/>
+        </w:tcBorders>
+        <w:shd w:val="clear" w:color="auto" w:fill="C0C0C0" w:themeFill="text1" w:themeFillTint="3F"/>
+      </w:tcPr>
+    </w:tblStylePr>
+    <w:tblStylePr w:type="band2Horz">
+      <w:tblPr/>
+      <w:tcPr>
+        <w:tcBorders>
+          <w:insideH w:val="nil"/>
+          <w:insideV w:val="nil"/>
+        </w:tcBorders>
+      </w:tcPr>
+    </w:tblStylePr>
+  </w:style>
 </w:styles>
 </file>
 
@@ -2691,6 +3346,109 @@
           <w:left w:val="single" w:sz="8" w:space="0" w:color="9BBB59" w:themeColor="accent3"/>
           <w:bottom w:val="single" w:sz="8" w:space="0" w:color="9BBB59" w:themeColor="accent3"/>
           <w:right w:val="single" w:sz="8" w:space="0" w:color="9BBB59" w:themeColor="accent3"/>
+        </w:tcBorders>
+      </w:tcPr>
+    </w:tblStylePr>
+  </w:style>
+  <w:style w:type="table" w:styleId="MediumShading1">
+    <w:name w:val="Medium Shading 1"/>
+    <w:basedOn w:val="TableNormal"/>
+    <w:uiPriority w:val="63"/>
+    <w:rsid w:val="00D90B31"/>
+    <w:tblPr>
+      <w:tblStyleRowBandSize w:val="1"/>
+      <w:tblStyleColBandSize w:val="1"/>
+      <w:tblInd w:w="0" w:type="dxa"/>
+      <w:tblBorders>
+        <w:top w:val="single" w:sz="8" w:space="0" w:color="404040" w:themeColor="text1" w:themeTint="BF"/>
+        <w:left w:val="single" w:sz="8" w:space="0" w:color="404040" w:themeColor="text1" w:themeTint="BF"/>
+        <w:bottom w:val="single" w:sz="8" w:space="0" w:color="404040" w:themeColor="text1" w:themeTint="BF"/>
+        <w:right w:val="single" w:sz="8" w:space="0" w:color="404040" w:themeColor="text1" w:themeTint="BF"/>
+        <w:insideH w:val="single" w:sz="8" w:space="0" w:color="404040" w:themeColor="text1" w:themeTint="BF"/>
+      </w:tblBorders>
+      <w:tblCellMar>
+        <w:top w:w="0" w:type="dxa"/>
+        <w:left w:w="108" w:type="dxa"/>
+        <w:bottom w:w="0" w:type="dxa"/>
+        <w:right w:w="108" w:type="dxa"/>
+      </w:tblCellMar>
+    </w:tblPr>
+    <w:tblStylePr w:type="firstRow">
+      <w:pPr>
+        <w:spacing w:before="0" w:after="0" w:line="240" w:lineRule="auto"/>
+      </w:pPr>
+      <w:rPr>
+        <w:b/>
+        <w:bCs/>
+        <w:color w:val="FFFFFF" w:themeColor="background1"/>
+      </w:rPr>
+      <w:tblPr/>
+      <w:tcPr>
+        <w:tcBorders>
+          <w:top w:val="single" w:sz="8" w:space="0" w:color="404040" w:themeColor="text1" w:themeTint="BF"/>
+          <w:left w:val="single" w:sz="8" w:space="0" w:color="404040" w:themeColor="text1" w:themeTint="BF"/>
+          <w:bottom w:val="single" w:sz="8" w:space="0" w:color="404040" w:themeColor="text1" w:themeTint="BF"/>
+          <w:right w:val="single" w:sz="8" w:space="0" w:color="404040" w:themeColor="text1" w:themeTint="BF"/>
+          <w:insideH w:val="nil"/>
+          <w:insideV w:val="nil"/>
+        </w:tcBorders>
+        <w:shd w:val="clear" w:color="auto" w:fill="000000" w:themeFill="text1"/>
+      </w:tcPr>
+    </w:tblStylePr>
+    <w:tblStylePr w:type="lastRow">
+      <w:pPr>
+        <w:spacing w:before="0" w:after="0" w:line="240" w:lineRule="auto"/>
+      </w:pPr>
+      <w:rPr>
+        <w:b/>
+        <w:bCs/>
+      </w:rPr>
+      <w:tblPr/>
+      <w:tcPr>
+        <w:tcBorders>
+          <w:top w:val="double" w:sz="6" w:space="0" w:color="404040" w:themeColor="text1" w:themeTint="BF"/>
+          <w:left w:val="single" w:sz="8" w:space="0" w:color="404040" w:themeColor="text1" w:themeTint="BF"/>
+          <w:bottom w:val="single" w:sz="8" w:space="0" w:color="404040" w:themeColor="text1" w:themeTint="BF"/>
+          <w:right w:val="single" w:sz="8" w:space="0" w:color="404040" w:themeColor="text1" w:themeTint="BF"/>
+          <w:insideH w:val="nil"/>
+          <w:insideV w:val="nil"/>
+        </w:tcBorders>
+      </w:tcPr>
+    </w:tblStylePr>
+    <w:tblStylePr w:type="firstCol">
+      <w:rPr>
+        <w:b/>
+        <w:bCs/>
+      </w:rPr>
+    </w:tblStylePr>
+    <w:tblStylePr w:type="lastCol">
+      <w:rPr>
+        <w:b/>
+        <w:bCs/>
+      </w:rPr>
+    </w:tblStylePr>
+    <w:tblStylePr w:type="band1Vert">
+      <w:tblPr/>
+      <w:tcPr>
+        <w:shd w:val="clear" w:color="auto" w:fill="C0C0C0" w:themeFill="text1" w:themeFillTint="3F"/>
+      </w:tcPr>
+    </w:tblStylePr>
+    <w:tblStylePr w:type="band1Horz">
+      <w:tblPr/>
+      <w:tcPr>
+        <w:tcBorders>
+          <w:insideH w:val="nil"/>
+          <w:insideV w:val="nil"/>
+        </w:tcBorders>
+        <w:shd w:val="clear" w:color="auto" w:fill="C0C0C0" w:themeFill="text1" w:themeFillTint="3F"/>
+      </w:tcPr>
+    </w:tblStylePr>
+    <w:tblStylePr w:type="band2Horz">
+      <w:tblPr/>
+      <w:tcPr>
+        <w:tcBorders>
+          <w:insideH w:val="nil"/>
+          <w:insideV w:val="nil"/>
         </w:tcBorders>
       </w:tcPr>
     </w:tblStylePr>

</xml_diff>